<commit_message>
print sj and inv
</commit_message>
<xml_diff>
--- a/public/template/Inv.docx
+++ b/public/template/Inv.docx
@@ -111,8 +111,6 @@
         </w:rPr>
         <w:t>FAKTUR RENTAL</w:t>
       </w:r>
-      <w:bookmarkStart w:id="0" w:name="_GoBack"/>
-      <w:bookmarkEnd w:id="0"/>
       <w:r>
         <w:rPr>
           <w:b/>
@@ -338,6 +336,8 @@
           <w:szCs w:val="30"/>
         </w:rPr>
       </w:pPr>
+      <w:bookmarkStart w:id="0" w:name="_GoBack"/>
+      <w:bookmarkEnd w:id="0"/>
     </w:p>
     <w:tbl>
       <w:tblPr>
@@ -685,23 +685,6 @@
           <w:pgSz w:w="12240" w:h="15840"/>
           <w:pgMar w:top="540" w:right="1440" w:bottom="0" w:left="1440" w:header="720" w:footer="720" w:gutter="0"/>
           <w:cols w:num="2" w:space="1440"/>
-          <w:docGrid w:linePitch="360"/>
-        </w:sectPr>
-      </w:pPr>
-    </w:p>
-    <w:p>
-      <w:pPr>
-        <w:spacing w:after="0" w:line="240" w:lineRule="auto"/>
-        <w:ind w:left="-360" w:right="-720"/>
-        <w:rPr>
-          <w:sz w:val="36"/>
-          <w:szCs w:val="30"/>
-        </w:rPr>
-        <w:sectPr>
-          <w:type w:val="continuous"/>
-          <w:pgSz w:w="12240" w:h="15840"/>
-          <w:pgMar w:top="540" w:right="1440" w:bottom="1440" w:left="1440" w:header="720" w:footer="720" w:gutter="0"/>
-          <w:cols w:space="1440"/>
           <w:docGrid w:linePitch="360"/>
         </w:sectPr>
       </w:pPr>
@@ -6920,7 +6903,21 @@
                 <w:sz w:val="24"/>
                 <w:szCs w:val="30"/>
               </w:rPr>
-              <w:t xml:space="preserve"> : ## ${</w:t>
+              <w:t xml:space="preserve"> : ##</w:t>
+            </w:r>
+            <w:r>
+              <w:rPr>
+                <w:sz w:val="24"/>
+                <w:szCs w:val="30"/>
+              </w:rPr>
+              <w:t xml:space="preserve"> </w:t>
+            </w:r>
+            <w:r>
+              <w:rPr>
+                <w:sz w:val="24"/>
+                <w:szCs w:val="30"/>
+              </w:rPr>
+              <w:t>${</w:t>
             </w:r>
             <w:proofErr w:type="spellStart"/>
             <w:r>
@@ -7808,7 +7805,7 @@
 </file>
 
 <file path=customXml/itemProps1.xml><?xml version="1.0" encoding="utf-8"?>
-<ds:datastoreItem xmlns:ds="http://schemas.openxmlformats.org/officeDocument/2006/customXml" ds:itemID="{D8C414FA-048C-42AA-9082-B40BD6D73F91}">
+<ds:datastoreItem xmlns:ds="http://schemas.openxmlformats.org/officeDocument/2006/customXml" ds:itemID="{06ED5CF1-8187-4415-BD17-D677564862E6}">
   <ds:schemaRefs>
     <ds:schemaRef ds:uri="http://schemas.openxmlformats.org/officeDocument/2006/bibliography"/>
   </ds:schemaRefs>

</xml_diff>